<commit_message>
we need to replace imgs in image folder
</commit_message>
<xml_diff>
--- a/Articles-Writed/Наука/Роботы/Андроиды.docx
+++ b/Articles-Writed/Наука/Роботы/Андроиды.docx
@@ -1152,280 +1152,18 @@
         </w:rPr>
         <w:t xml:space="preserve"> еще пять-семь лет назад специалисты в области компьютерного зрения говорили, что в следующее десятилетие ничего не изменится, но все кардинально поменялось, и многие задачи компьютерного зрения уже решены. Одно можно сказать точно. С андроидами, способными выполнять колоссальное количество работы, с которой до этого справлялся только человек, мир изменится до неузнаваемости.</w:t>
       </w:r>
+      <w:r>
+        <w:rPr>
+          <w:rFonts w:ascii="Arial" w:hAnsi="Arial" w:cs="Arial"/>
+          <w:color w:val="000000"/>
+        </w:rPr>
+        <w:br/>
+      </w:r>
+    </w:p>
+    <w:p>
       <w:bookmarkStart w:id="0" w:name="_GoBack"/>
       <w:bookmarkEnd w:id="0"/>
-      <w:r>
-        <w:rPr>
-          <w:rFonts w:ascii="Arial" w:hAnsi="Arial" w:cs="Arial"/>
-          <w:color w:val="000000"/>
-        </w:rPr>
-        <w:br/>
-      </w:r>
     </w:p>
-    <w:p>
-      <w:pPr>
-        <w:pStyle w:val="im-mess"/>
-        <w:shd w:val="clear" w:color="auto" w:fill="FFFFFF"/>
-        <w:spacing w:before="0" w:beforeAutospacing="0" w:after="0" w:afterAutospacing="0" w:line="270" w:lineRule="atLeast"/>
-        <w:ind w:right="420"/>
-        <w:rPr>
-          <w:rFonts w:ascii="Arial" w:hAnsi="Arial" w:cs="Arial"/>
-          <w:color w:val="000000"/>
-        </w:rPr>
-      </w:pPr>
-      <w:r>
-        <w:rPr>
-          <w:rFonts w:ascii="Arial" w:hAnsi="Arial" w:cs="Arial"/>
-          <w:color w:val="000000"/>
-        </w:rPr>
-        <w:t>Андроид и закон</w:t>
-      </w:r>
-    </w:p>
-    <w:p>
-      <w:pPr>
-        <w:pStyle w:val="im-mess"/>
-        <w:shd w:val="clear" w:color="auto" w:fill="FFFFFF"/>
-        <w:spacing w:before="0" w:beforeAutospacing="0" w:after="0" w:afterAutospacing="0" w:line="270" w:lineRule="atLeast"/>
-        <w:ind w:right="420"/>
-        <w:rPr>
-          <w:rFonts w:ascii="Arial" w:hAnsi="Arial" w:cs="Arial"/>
-          <w:color w:val="000000"/>
-        </w:rPr>
-      </w:pPr>
-      <w:r>
-        <w:rPr>
-          <w:rFonts w:ascii="Arial" w:hAnsi="Arial" w:cs="Arial"/>
-          <w:color w:val="000000"/>
-        </w:rPr>
-        <w:br/>
-      </w:r>
-      <w:r>
-        <w:rPr>
-          <w:rFonts w:ascii="Arial" w:hAnsi="Arial" w:cs="Arial"/>
-          <w:color w:val="000000"/>
-        </w:rPr>
-        <w:t xml:space="preserve">Пока андроиды не научатся мыслить </w:t>
-      </w:r>
-      <w:r>
-        <w:rPr>
-          <w:rFonts w:ascii="Arial" w:hAnsi="Arial" w:cs="Arial"/>
-          <w:color w:val="000000"/>
-        </w:rPr>
-        <w:t xml:space="preserve">так, </w:t>
-      </w:r>
-      <w:r>
-        <w:rPr>
-          <w:rFonts w:ascii="Arial" w:hAnsi="Arial" w:cs="Arial"/>
-          <w:color w:val="000000"/>
-        </w:rPr>
-        <w:t>как</w:t>
-      </w:r>
-      <w:r>
-        <w:rPr>
-          <w:rFonts w:ascii="Arial" w:hAnsi="Arial" w:cs="Arial"/>
-          <w:color w:val="000000"/>
-        </w:rPr>
-        <w:t xml:space="preserve"> это делает</w:t>
-      </w:r>
-      <w:r>
-        <w:rPr>
-          <w:rFonts w:ascii="Arial" w:hAnsi="Arial" w:cs="Arial"/>
-          <w:color w:val="000000"/>
-        </w:rPr>
-        <w:t xml:space="preserve"> человек, проблем с их </w:t>
-      </w:r>
-      <w:r>
-        <w:rPr>
-          <w:rFonts w:ascii="Arial" w:hAnsi="Arial" w:cs="Arial"/>
-          <w:color w:val="000000"/>
-        </w:rPr>
-        <w:t>эксплуатацией,</w:t>
-      </w:r>
-      <w:r>
-        <w:rPr>
-          <w:rFonts w:ascii="Arial" w:hAnsi="Arial" w:cs="Arial"/>
-          <w:color w:val="000000"/>
-        </w:rPr>
-        <w:t xml:space="preserve"> а также с созданием законов в отношении них возникнуть не должно. </w:t>
-      </w:r>
-      <w:r>
-        <w:rPr>
-          <w:rFonts w:ascii="Arial" w:hAnsi="Arial" w:cs="Arial"/>
-          <w:color w:val="000000"/>
-        </w:rPr>
-        <w:t>Законодательство касающиеся андроидов в начале, скорее всего, будет базироваться на 3 основных</w:t>
-      </w:r>
-      <w:r>
-        <w:rPr>
-          <w:rFonts w:ascii="Arial" w:hAnsi="Arial" w:cs="Arial"/>
-          <w:color w:val="000000"/>
-        </w:rPr>
-        <w:t xml:space="preserve"> </w:t>
-      </w:r>
-      <w:r>
-        <w:rPr>
-          <w:rFonts w:ascii="Arial" w:hAnsi="Arial" w:cs="Arial"/>
-          <w:color w:val="000000"/>
-        </w:rPr>
-        <w:t>законах робототехники, сформулированных</w:t>
-      </w:r>
-      <w:r>
-        <w:rPr>
-          <w:rFonts w:ascii="Arial" w:hAnsi="Arial" w:cs="Arial"/>
-          <w:color w:val="000000"/>
-        </w:rPr>
-        <w:t xml:space="preserve"> почти столетие назад писателем-фантастом Айзеком Азимовым:</w:t>
-      </w:r>
-      <w:r>
-        <w:rPr>
-          <w:rFonts w:ascii="Arial" w:hAnsi="Arial" w:cs="Arial"/>
-          <w:color w:val="000000"/>
-        </w:rPr>
-        <w:br/>
-      </w:r>
-      <w:r>
-        <w:rPr>
-          <w:rFonts w:ascii="Arial" w:hAnsi="Arial" w:cs="Arial"/>
-          <w:color w:val="000000"/>
-        </w:rPr>
-        <w:br/>
-      </w:r>
-      <w:r>
-        <w:rPr>
-          <w:rFonts w:ascii="Arial" w:hAnsi="Arial" w:cs="Arial"/>
-          <w:color w:val="000000"/>
-        </w:rPr>
-        <w:lastRenderedPageBreak/>
-        <w:t>1. Робот не может причинить вред человеку или своим бездействием допустить, чтобы человеку был причинен вред</w:t>
-      </w:r>
-      <w:r>
-        <w:rPr>
-          <w:rFonts w:ascii="Arial" w:hAnsi="Arial" w:cs="Arial"/>
-          <w:color w:val="000000"/>
-        </w:rPr>
-        <w:br/>
-      </w:r>
-      <w:r>
-        <w:rPr>
-          <w:rFonts w:ascii="Arial" w:hAnsi="Arial" w:cs="Arial"/>
-          <w:color w:val="000000"/>
-        </w:rPr>
-        <w:br/>
-        <w:t>2. Робот должен выполнять приказы людей, за исключением случаев, когда такие приказы будут противоречить Первому Закону</w:t>
-      </w:r>
-      <w:r>
-        <w:rPr>
-          <w:rFonts w:ascii="Arial" w:hAnsi="Arial" w:cs="Arial"/>
-          <w:color w:val="000000"/>
-        </w:rPr>
-        <w:br/>
-      </w:r>
-      <w:r>
-        <w:rPr>
-          <w:rFonts w:ascii="Arial" w:hAnsi="Arial" w:cs="Arial"/>
-          <w:color w:val="000000"/>
-        </w:rPr>
-        <w:br/>
-        <w:t>3. Робот должен заботиться о собственном существовании, за исключением тех случаев, когда вступает в противоречие с Первым и Вторым Законами</w:t>
-      </w:r>
-      <w:r>
-        <w:rPr>
-          <w:rFonts w:ascii="Arial" w:hAnsi="Arial" w:cs="Arial"/>
-          <w:color w:val="000000"/>
-        </w:rPr>
-        <w:br/>
-      </w:r>
-    </w:p>
-    <w:p>
-      <w:pPr>
-        <w:pStyle w:val="im-mess"/>
-        <w:shd w:val="clear" w:color="auto" w:fill="FFFFFF"/>
-        <w:spacing w:before="0" w:beforeAutospacing="0" w:after="0" w:afterAutospacing="0" w:line="270" w:lineRule="atLeast"/>
-        <w:ind w:right="420"/>
-        <w:rPr>
-          <w:rFonts w:ascii="Arial" w:hAnsi="Arial" w:cs="Arial"/>
-          <w:color w:val="000000"/>
-        </w:rPr>
-      </w:pPr>
-      <w:r>
-        <w:rPr>
-          <w:rFonts w:ascii="Arial" w:hAnsi="Arial" w:cs="Arial"/>
-          <w:color w:val="000000"/>
-        </w:rPr>
-        <w:t xml:space="preserve">В отношение роботов, научившихся мыслить как люди, </w:t>
-      </w:r>
-      <w:r>
-        <w:rPr>
-          <w:rFonts w:ascii="Arial" w:hAnsi="Arial" w:cs="Arial"/>
-          <w:color w:val="000000"/>
-        </w:rPr>
-        <w:t xml:space="preserve">законодательство </w:t>
-      </w:r>
-      <w:r>
-        <w:rPr>
-          <w:rFonts w:ascii="Arial" w:hAnsi="Arial" w:cs="Arial"/>
-          <w:color w:val="000000"/>
-        </w:rPr>
-        <w:t xml:space="preserve">будет </w:t>
-      </w:r>
-      <w:r>
-        <w:rPr>
-          <w:rFonts w:ascii="Arial" w:hAnsi="Arial" w:cs="Arial"/>
-          <w:color w:val="000000"/>
-        </w:rPr>
-        <w:t xml:space="preserve">крайне </w:t>
-      </w:r>
-      <w:r>
-        <w:rPr>
-          <w:rFonts w:ascii="Arial" w:hAnsi="Arial" w:cs="Arial"/>
-          <w:color w:val="000000"/>
-        </w:rPr>
-        <w:t>сложн</w:t>
-      </w:r>
-      <w:r>
-        <w:rPr>
-          <w:rFonts w:ascii="Arial" w:hAnsi="Arial" w:cs="Arial"/>
-          <w:color w:val="000000"/>
-        </w:rPr>
-        <w:t>ым</w:t>
-      </w:r>
-      <w:r>
-        <w:rPr>
-          <w:rFonts w:ascii="Arial" w:hAnsi="Arial" w:cs="Arial"/>
-          <w:color w:val="000000"/>
-        </w:rPr>
-        <w:t xml:space="preserve"> и потребует годы для полной реализации</w:t>
-      </w:r>
-      <w:r>
-        <w:rPr>
-          <w:rFonts w:ascii="Arial" w:hAnsi="Arial" w:cs="Arial"/>
-          <w:color w:val="000000"/>
-        </w:rPr>
-        <w:t>.</w:t>
-      </w:r>
-      <w:r>
-        <w:rPr>
-          <w:rFonts w:ascii="Arial" w:hAnsi="Arial" w:cs="Arial"/>
-          <w:color w:val="000000"/>
-        </w:rPr>
-        <w:t xml:space="preserve"> Подробнее об этом рассказывает наш материал о</w:t>
-      </w:r>
-      <w:r>
-        <w:rPr>
-          <w:rFonts w:ascii="Arial" w:hAnsi="Arial" w:cs="Arial"/>
-          <w:color w:val="000000"/>
-        </w:rPr>
-        <w:t>б интеграции андроидов в общество.</w:t>
-      </w:r>
-      <w:r>
-        <w:rPr>
-          <w:rFonts w:ascii="Arial" w:hAnsi="Arial" w:cs="Arial"/>
-          <w:color w:val="000000"/>
-        </w:rPr>
-        <w:br/>
-      </w:r>
-    </w:p>
-    <w:p/>
     <w:sectPr>
       <w:pgSz w:w="11906" w:h="16838"/>
       <w:pgMar w:top="1134" w:right="850" w:bottom="1134" w:left="1701" w:header="708" w:footer="708" w:gutter="0"/>

</xml_diff>